<commit_message>
add fees language to retainer
</commit_message>
<xml_diff>
--- a/docassemble/startOfCaseDocs/data/templates/Retainer.docx
+++ b/docassemble/startOfCaseDocs/data/templates/Retainer.docx
@@ -1,6 +1,6 @@
 
 <file path=word/document.xml><?xml version="1.0" encoding="utf-8"?>
-<w:document xmlns:wpc="http://schemas.microsoft.com/office/word/2010/wordprocessingCanvas" xmlns:mc="http://schemas.openxmlformats.org/markup-compatibility/2006" xmlns:o="urn:schemas-microsoft-com:office:office" xmlns:r="http://schemas.openxmlformats.org/officeDocument/2006/relationships" xmlns:m="http://schemas.openxmlformats.org/officeDocument/2006/math" xmlns:v="urn:schemas-microsoft-com:vml" xmlns:wp14="http://schemas.microsoft.com/office/word/2010/wordprocessingDrawing" xmlns:wp="http://schemas.openxmlformats.org/drawingml/2006/wordprocessingDrawing" xmlns:w10="urn:schemas-microsoft-com:office:word" xmlns:w="http://schemas.openxmlformats.org/wordprocessingml/2006/main" xmlns:w14="http://schemas.microsoft.com/office/word/2010/wordml" xmlns:w15="http://schemas.microsoft.com/office/word/2012/wordml" xmlns:wpg="http://schemas.microsoft.com/office/word/2010/wordprocessingGroup" xmlns:wpi="http://schemas.microsoft.com/office/word/2010/wordprocessingInk" xmlns:wne="http://schemas.microsoft.com/office/word/2006/wordml" xmlns:wps="http://schemas.microsoft.com/office/word/2010/wordprocessingShape" mc:Ignorable="w14 w15 wp14">
+<w:document xmlns:wpc="http://schemas.microsoft.com/office/word/2010/wordprocessingCanvas" xmlns:cx="http://schemas.microsoft.com/office/drawing/2014/chartex" xmlns:cx1="http://schemas.microsoft.com/office/drawing/2015/9/8/chartex" xmlns:cx2="http://schemas.microsoft.com/office/drawing/2015/10/21/chartex" xmlns:cx3="http://schemas.microsoft.com/office/drawing/2016/5/9/chartex" xmlns:cx4="http://schemas.microsoft.com/office/drawing/2016/5/10/chartex" xmlns:cx5="http://schemas.microsoft.com/office/drawing/2016/5/11/chartex" xmlns:cx6="http://schemas.microsoft.com/office/drawing/2016/5/12/chartex" xmlns:cx7="http://schemas.microsoft.com/office/drawing/2016/5/13/chartex" xmlns:cx8="http://schemas.microsoft.com/office/drawing/2016/5/14/chartex" xmlns:mc="http://schemas.openxmlformats.org/markup-compatibility/2006" xmlns:aink="http://schemas.microsoft.com/office/drawing/2016/ink" xmlns:am3d="http://schemas.microsoft.com/office/drawing/2017/model3d" xmlns:o="urn:schemas-microsoft-com:office:office" xmlns:r="http://schemas.openxmlformats.org/officeDocument/2006/relationships" xmlns:m="http://schemas.openxmlformats.org/officeDocument/2006/math" xmlns:v="urn:schemas-microsoft-com:vml" xmlns:wp14="http://schemas.microsoft.com/office/word/2010/wordprocessingDrawing" xmlns:wp="http://schemas.openxmlformats.org/drawingml/2006/wordprocessingDrawing" xmlns:w10="urn:schemas-microsoft-com:office:word" xmlns:w="http://schemas.openxmlformats.org/wordprocessingml/2006/main" xmlns:w14="http://schemas.microsoft.com/office/word/2010/wordml" xmlns:w15="http://schemas.microsoft.com/office/word/2012/wordml" xmlns:w16cid="http://schemas.microsoft.com/office/word/2016/wordml/cid" xmlns:w16se="http://schemas.microsoft.com/office/word/2015/wordml/symex" xmlns:wpg="http://schemas.microsoft.com/office/word/2010/wordprocessingGroup" xmlns:wpi="http://schemas.microsoft.com/office/word/2010/wordprocessingInk" xmlns:wne="http://schemas.microsoft.com/office/word/2006/wordml" xmlns:wps="http://schemas.microsoft.com/office/word/2010/wordprocessingShape" mc:Ignorable="w14 w15 w16se w16cid wp14">
   <w:body>
     <w:p>
       <w:pPr>
@@ -87,6 +87,7 @@
           <w:sz w:val="22"/>
         </w:rPr>
       </w:pPr>
+      <w:proofErr w:type="gramStart"/>
       <w:r>
         <w:rPr>
           <w:rFonts w:ascii="Helvetica" w:hAnsi="Helvetica"/>
@@ -102,7 +103,16 @@
           <w:position w:val="12"/>
           <w:sz w:val="22"/>
         </w:rPr>
-        <w:t>client.name.firstlast</w:t>
+        <w:t>client.name</w:t>
+      </w:r>
+      <w:proofErr w:type="gramEnd"/>
+      <w:r>
+        <w:rPr>
+          <w:rFonts w:ascii="Helvetica" w:hAnsi="Helvetica"/>
+          <w:position w:val="12"/>
+          <w:sz w:val="22"/>
+        </w:rPr>
+        <w:t>.firstlast</w:t>
       </w:r>
       <w:proofErr w:type="spellEnd"/>
       <w:r>
@@ -152,13 +162,23 @@
         </w:rPr>
         <w:t xml:space="preserve">What GBLS agrees to do (describe scope of representation): </w:t>
       </w:r>
+      <w:proofErr w:type="gramStart"/>
       <w:r>
         <w:rPr>
           <w:rFonts w:ascii="Helvetica" w:hAnsi="Helvetica"/>
           <w:position w:val="12"/>
           <w:sz w:val="22"/>
         </w:rPr>
-        <w:t>{{ GBLS_agrees_to_do }}</w:t>
+        <w:t>{{ GBLS</w:t>
+      </w:r>
+      <w:proofErr w:type="gramEnd"/>
+      <w:r>
+        <w:rPr>
+          <w:rFonts w:ascii="Helvetica" w:hAnsi="Helvetica"/>
+          <w:position w:val="12"/>
+          <w:sz w:val="22"/>
+        </w:rPr>
+        <w:t>_agrees_to_do }}</w:t>
       </w:r>
     </w:p>
     <w:p>
@@ -212,7 +232,6 @@
           <w:numId w:val="18"/>
         </w:numPr>
         <w:spacing w:before="120"/>
-        <w:ind w:left="547"/>
         <w:rPr>
           <w:rFonts w:ascii="Helvetica" w:hAnsi="Helvetica"/>
           <w:sz w:val="22"/>
@@ -245,6 +264,52 @@
           <w:sz w:val="22"/>
         </w:rPr>
         <w:t xml:space="preserve"> to you for free.</w:t>
+      </w:r>
+      <w:r>
+        <w:rPr>
+          <w:rFonts w:ascii="Helvetica" w:hAnsi="Helvetica"/>
+          <w:sz w:val="22"/>
+        </w:rPr>
+        <w:t xml:space="preserve"> </w:t>
+      </w:r>
+      <w:r>
+        <w:rPr>
+          <w:rFonts w:ascii="Helvetica" w:hAnsi="Helvetica"/>
+          <w:sz w:val="22"/>
+        </w:rPr>
+        <w:t xml:space="preserve">You will not have to pay for your attorney or paralegal. In some </w:t>
+      </w:r>
+      <w:proofErr w:type="gramStart"/>
+      <w:r>
+        <w:rPr>
+          <w:rFonts w:ascii="Helvetica" w:hAnsi="Helvetica"/>
+          <w:sz w:val="22"/>
+        </w:rPr>
+        <w:t>cases</w:t>
+      </w:r>
+      <w:proofErr w:type="gramEnd"/>
+      <w:r>
+        <w:rPr>
+          <w:rFonts w:ascii="Helvetica" w:hAnsi="Helvetica"/>
+          <w:sz w:val="22"/>
+        </w:rPr>
+        <w:t xml:space="preserve"> GBLS may ask the other party to pay attorneys’ fees and costs. You agree to give GBLS any money awarded </w:t>
+      </w:r>
+      <w:r>
+        <w:rPr>
+          <w:rFonts w:ascii="Helvetica" w:hAnsi="Helvetica"/>
+          <w:sz w:val="22"/>
+        </w:rPr>
+        <w:t xml:space="preserve">or agreed to in settling your case </w:t>
+      </w:r>
+      <w:bookmarkStart w:id="0" w:name="_GoBack"/>
+      <w:bookmarkEnd w:id="0"/>
+      <w:r>
+        <w:rPr>
+          <w:rFonts w:ascii="Helvetica" w:hAnsi="Helvetica"/>
+          <w:sz w:val="22"/>
+        </w:rPr>
+        <w:t>as costs and attorneys’ fees for GBLS’s work on this case.</w:t>
       </w:r>
     </w:p>
     <w:p>
@@ -468,16 +533,7 @@
           <w:rFonts w:ascii="Helvetica" w:hAnsi="Helvetica"/>
           <w:sz w:val="22"/>
         </w:rPr>
-        <w:t>Y</w:t>
-      </w:r>
-      <w:bookmarkStart w:id="0" w:name="_GoBack"/>
-      <w:bookmarkEnd w:id="0"/>
-      <w:r>
-        <w:rPr>
-          <w:rFonts w:ascii="Helvetica" w:hAnsi="Helvetica"/>
-          <w:sz w:val="22"/>
-        </w:rPr>
-        <w:t xml:space="preserve">ou do not </w:t>
+        <w:t xml:space="preserve">You do not </w:t>
       </w:r>
       <w:r>
         <w:rPr>
@@ -672,12 +728,17 @@
               <w:pStyle w:val="ListParagraph"/>
               <w:ind w:left="540"/>
             </w:pPr>
+            <w:proofErr w:type="gramStart"/>
             <w:r>
               <w:t xml:space="preserve">{{ </w:t>
             </w:r>
             <w:proofErr w:type="spellStart"/>
             <w:r>
-              <w:t>client_signature</w:t>
+              <w:t>client</w:t>
+            </w:r>
+            <w:proofErr w:type="gramEnd"/>
+            <w:r>
+              <w:t>_signature</w:t>
             </w:r>
             <w:proofErr w:type="spellEnd"/>
             <w:r>
@@ -698,12 +759,17 @@
               <w:pStyle w:val="ListParagraph"/>
               <w:ind w:left="540"/>
             </w:pPr>
+            <w:proofErr w:type="gramStart"/>
             <w:r>
               <w:t xml:space="preserve">{{ </w:t>
             </w:r>
             <w:proofErr w:type="spellStart"/>
             <w:r>
-              <w:t>client.name.firstlast</w:t>
+              <w:t>client.name</w:t>
+            </w:r>
+            <w:proofErr w:type="gramEnd"/>
+            <w:r>
+              <w:t>.firstlast</w:t>
             </w:r>
             <w:proofErr w:type="spellEnd"/>
             <w:r>
@@ -721,11 +787,19 @@
               </w:rPr>
             </w:pPr>
             <w:r>
-              <w:t xml:space="preserve">Date: {{ </w:t>
+              <w:t xml:space="preserve">Date: </w:t>
+            </w:r>
+            <w:proofErr w:type="gramStart"/>
+            <w:r>
+              <w:t xml:space="preserve">{{ </w:t>
             </w:r>
             <w:proofErr w:type="spellStart"/>
             <w:r>
-              <w:t>format_date</w:t>
+              <w:t>format</w:t>
+            </w:r>
+            <w:proofErr w:type="gramEnd"/>
+            <w:r>
+              <w:t>_date</w:t>
             </w:r>
             <w:proofErr w:type="spellEnd"/>
             <w:r>
@@ -738,12 +812,17 @@
             <w:tcW w:w="5035" w:type="dxa"/>
           </w:tcPr>
           <w:p>
+            <w:proofErr w:type="gramStart"/>
             <w:r>
               <w:t xml:space="preserve">{{ </w:t>
             </w:r>
             <w:proofErr w:type="spellStart"/>
             <w:r>
-              <w:t>advocate_signature</w:t>
+              <w:t>advocate</w:t>
+            </w:r>
+            <w:proofErr w:type="gramEnd"/>
+            <w:r>
+              <w:t>_signature</w:t>
             </w:r>
             <w:proofErr w:type="spellEnd"/>
             <w:r>
@@ -756,12 +835,17 @@
             </w:r>
           </w:p>
           <w:p>
+            <w:proofErr w:type="gramStart"/>
             <w:r>
               <w:t xml:space="preserve">{{ </w:t>
             </w:r>
             <w:proofErr w:type="spellStart"/>
             <w:r>
-              <w:t>advocate.name.firstlast</w:t>
+              <w:t>advocate.name</w:t>
+            </w:r>
+            <w:proofErr w:type="gramEnd"/>
+            <w:r>
+              <w:t>.firstlast</w:t>
             </w:r>
             <w:proofErr w:type="spellEnd"/>
             <w:r>
@@ -778,11 +862,19 @@
               </w:rPr>
             </w:pPr>
             <w:r>
-              <w:t xml:space="preserve">Date: {{ </w:t>
+              <w:t xml:space="preserve">Date: </w:t>
+            </w:r>
+            <w:proofErr w:type="gramStart"/>
+            <w:r>
+              <w:t xml:space="preserve">{{ </w:t>
             </w:r>
             <w:proofErr w:type="spellStart"/>
             <w:r>
-              <w:t>format_date</w:t>
+              <w:t>format</w:t>
+            </w:r>
+            <w:proofErr w:type="gramEnd"/>
+            <w:r>
+              <w:t>_date</w:t>
             </w:r>
             <w:proofErr w:type="spellEnd"/>
             <w:r>
@@ -831,7 +923,7 @@
 </file>
 
 <file path=word/endnotes.xml><?xml version="1.0" encoding="utf-8"?>
-<w:endnotes xmlns:wpc="http://schemas.microsoft.com/office/word/2010/wordprocessingCanvas" xmlns:mc="http://schemas.openxmlformats.org/markup-compatibility/2006" xmlns:o="urn:schemas-microsoft-com:office:office" xmlns:r="http://schemas.openxmlformats.org/officeDocument/2006/relationships" xmlns:m="http://schemas.openxmlformats.org/officeDocument/2006/math" xmlns:v="urn:schemas-microsoft-com:vml" xmlns:wp14="http://schemas.microsoft.com/office/word/2010/wordprocessingDrawing" xmlns:wp="http://schemas.openxmlformats.org/drawingml/2006/wordprocessingDrawing" xmlns:w10="urn:schemas-microsoft-com:office:word" xmlns:w="http://schemas.openxmlformats.org/wordprocessingml/2006/main" xmlns:w14="http://schemas.microsoft.com/office/word/2010/wordml" xmlns:w15="http://schemas.microsoft.com/office/word/2012/wordml" xmlns:wpg="http://schemas.microsoft.com/office/word/2010/wordprocessingGroup" xmlns:wpi="http://schemas.microsoft.com/office/word/2010/wordprocessingInk" xmlns:wne="http://schemas.microsoft.com/office/word/2006/wordml" xmlns:wps="http://schemas.microsoft.com/office/word/2010/wordprocessingShape" mc:Ignorable="w14 w15 wp14">
+<w:endnotes xmlns:wpc="http://schemas.microsoft.com/office/word/2010/wordprocessingCanvas" xmlns:cx="http://schemas.microsoft.com/office/drawing/2014/chartex" xmlns:cx1="http://schemas.microsoft.com/office/drawing/2015/9/8/chartex" xmlns:cx2="http://schemas.microsoft.com/office/drawing/2015/10/21/chartex" xmlns:cx3="http://schemas.microsoft.com/office/drawing/2016/5/9/chartex" xmlns:cx4="http://schemas.microsoft.com/office/drawing/2016/5/10/chartex" xmlns:cx5="http://schemas.microsoft.com/office/drawing/2016/5/11/chartex" xmlns:cx6="http://schemas.microsoft.com/office/drawing/2016/5/12/chartex" xmlns:cx7="http://schemas.microsoft.com/office/drawing/2016/5/13/chartex" xmlns:cx8="http://schemas.microsoft.com/office/drawing/2016/5/14/chartex" xmlns:mc="http://schemas.openxmlformats.org/markup-compatibility/2006" xmlns:aink="http://schemas.microsoft.com/office/drawing/2016/ink" xmlns:am3d="http://schemas.microsoft.com/office/drawing/2017/model3d" xmlns:o="urn:schemas-microsoft-com:office:office" xmlns:r="http://schemas.openxmlformats.org/officeDocument/2006/relationships" xmlns:m="http://schemas.openxmlformats.org/officeDocument/2006/math" xmlns:v="urn:schemas-microsoft-com:vml" xmlns:wp14="http://schemas.microsoft.com/office/word/2010/wordprocessingDrawing" xmlns:wp="http://schemas.openxmlformats.org/drawingml/2006/wordprocessingDrawing" xmlns:w10="urn:schemas-microsoft-com:office:word" xmlns:w="http://schemas.openxmlformats.org/wordprocessingml/2006/main" xmlns:w14="http://schemas.microsoft.com/office/word/2010/wordml" xmlns:w15="http://schemas.microsoft.com/office/word/2012/wordml" xmlns:w16cid="http://schemas.microsoft.com/office/word/2016/wordml/cid" xmlns:w16se="http://schemas.microsoft.com/office/word/2015/wordml/symex" xmlns:wpg="http://schemas.microsoft.com/office/word/2010/wordprocessingGroup" xmlns:wpi="http://schemas.microsoft.com/office/word/2010/wordprocessingInk" xmlns:wne="http://schemas.microsoft.com/office/word/2006/wordml" xmlns:wps="http://schemas.microsoft.com/office/word/2010/wordprocessingShape" mc:Ignorable="w14 w15 w16se w16cid wp14">
   <w:endnote w:type="separator" w:id="-1">
     <w:p>
       <w:r>
@@ -850,7 +942,7 @@
 </file>
 
 <file path=word/footer1.xml><?xml version="1.0" encoding="utf-8"?>
-<w:ftr xmlns:wpc="http://schemas.microsoft.com/office/word/2010/wordprocessingCanvas" xmlns:mc="http://schemas.openxmlformats.org/markup-compatibility/2006" xmlns:o="urn:schemas-microsoft-com:office:office" xmlns:r="http://schemas.openxmlformats.org/officeDocument/2006/relationships" xmlns:m="http://schemas.openxmlformats.org/officeDocument/2006/math" xmlns:v="urn:schemas-microsoft-com:vml" xmlns:wp14="http://schemas.microsoft.com/office/word/2010/wordprocessingDrawing" xmlns:wp="http://schemas.openxmlformats.org/drawingml/2006/wordprocessingDrawing" xmlns:w10="urn:schemas-microsoft-com:office:word" xmlns:w="http://schemas.openxmlformats.org/wordprocessingml/2006/main" xmlns:w14="http://schemas.microsoft.com/office/word/2010/wordml" xmlns:w15="http://schemas.microsoft.com/office/word/2012/wordml" xmlns:wpg="http://schemas.microsoft.com/office/word/2010/wordprocessingGroup" xmlns:wpi="http://schemas.microsoft.com/office/word/2010/wordprocessingInk" xmlns:wne="http://schemas.microsoft.com/office/word/2006/wordml" xmlns:wps="http://schemas.microsoft.com/office/word/2010/wordprocessingShape" mc:Ignorable="w14 w15 wp14">
+<w:ftr xmlns:wpc="http://schemas.microsoft.com/office/word/2010/wordprocessingCanvas" xmlns:cx="http://schemas.microsoft.com/office/drawing/2014/chartex" xmlns:cx1="http://schemas.microsoft.com/office/drawing/2015/9/8/chartex" xmlns:cx2="http://schemas.microsoft.com/office/drawing/2015/10/21/chartex" xmlns:cx3="http://schemas.microsoft.com/office/drawing/2016/5/9/chartex" xmlns:cx4="http://schemas.microsoft.com/office/drawing/2016/5/10/chartex" xmlns:cx5="http://schemas.microsoft.com/office/drawing/2016/5/11/chartex" xmlns:cx6="http://schemas.microsoft.com/office/drawing/2016/5/12/chartex" xmlns:cx7="http://schemas.microsoft.com/office/drawing/2016/5/13/chartex" xmlns:cx8="http://schemas.microsoft.com/office/drawing/2016/5/14/chartex" xmlns:mc="http://schemas.openxmlformats.org/markup-compatibility/2006" xmlns:aink="http://schemas.microsoft.com/office/drawing/2016/ink" xmlns:am3d="http://schemas.microsoft.com/office/drawing/2017/model3d" xmlns:o="urn:schemas-microsoft-com:office:office" xmlns:r="http://schemas.openxmlformats.org/officeDocument/2006/relationships" xmlns:m="http://schemas.openxmlformats.org/officeDocument/2006/math" xmlns:v="urn:schemas-microsoft-com:vml" xmlns:wp14="http://schemas.microsoft.com/office/word/2010/wordprocessingDrawing" xmlns:wp="http://schemas.openxmlformats.org/drawingml/2006/wordprocessingDrawing" xmlns:w10="urn:schemas-microsoft-com:office:word" xmlns:w="http://schemas.openxmlformats.org/wordprocessingml/2006/main" xmlns:w14="http://schemas.microsoft.com/office/word/2010/wordml" xmlns:w15="http://schemas.microsoft.com/office/word/2012/wordml" xmlns:w16cid="http://schemas.microsoft.com/office/word/2016/wordml/cid" xmlns:w16se="http://schemas.microsoft.com/office/word/2015/wordml/symex" xmlns:wpg="http://schemas.microsoft.com/office/word/2010/wordprocessingGroup" xmlns:wpi="http://schemas.microsoft.com/office/word/2010/wordprocessingInk" xmlns:wne="http://schemas.microsoft.com/office/word/2006/wordml" xmlns:wps="http://schemas.microsoft.com/office/word/2010/wordprocessingShape" mc:Ignorable="w14 w15 w16se w16cid wp14">
   <w:p>
     <w:pPr>
       <w:pStyle w:val="Footer"/>
@@ -860,7 +952,7 @@
 </file>
 
 <file path=word/footer2.xml><?xml version="1.0" encoding="utf-8"?>
-<w:ftr xmlns:wpc="http://schemas.microsoft.com/office/word/2010/wordprocessingCanvas" xmlns:mc="http://schemas.openxmlformats.org/markup-compatibility/2006" xmlns:o="urn:schemas-microsoft-com:office:office" xmlns:r="http://schemas.openxmlformats.org/officeDocument/2006/relationships" xmlns:m="http://schemas.openxmlformats.org/officeDocument/2006/math" xmlns:v="urn:schemas-microsoft-com:vml" xmlns:wp14="http://schemas.microsoft.com/office/word/2010/wordprocessingDrawing" xmlns:wp="http://schemas.openxmlformats.org/drawingml/2006/wordprocessingDrawing" xmlns:w10="urn:schemas-microsoft-com:office:word" xmlns:w="http://schemas.openxmlformats.org/wordprocessingml/2006/main" xmlns:w14="http://schemas.microsoft.com/office/word/2010/wordml" xmlns:w15="http://schemas.microsoft.com/office/word/2012/wordml" xmlns:wpg="http://schemas.microsoft.com/office/word/2010/wordprocessingGroup" xmlns:wpi="http://schemas.microsoft.com/office/word/2010/wordprocessingInk" xmlns:wne="http://schemas.microsoft.com/office/word/2006/wordml" xmlns:wps="http://schemas.microsoft.com/office/word/2010/wordprocessingShape" mc:Ignorable="w14 w15 wp14">
+<w:ftr xmlns:wpc="http://schemas.microsoft.com/office/word/2010/wordprocessingCanvas" xmlns:cx="http://schemas.microsoft.com/office/drawing/2014/chartex" xmlns:cx1="http://schemas.microsoft.com/office/drawing/2015/9/8/chartex" xmlns:cx2="http://schemas.microsoft.com/office/drawing/2015/10/21/chartex" xmlns:cx3="http://schemas.microsoft.com/office/drawing/2016/5/9/chartex" xmlns:cx4="http://schemas.microsoft.com/office/drawing/2016/5/10/chartex" xmlns:cx5="http://schemas.microsoft.com/office/drawing/2016/5/11/chartex" xmlns:cx6="http://schemas.microsoft.com/office/drawing/2016/5/12/chartex" xmlns:cx7="http://schemas.microsoft.com/office/drawing/2016/5/13/chartex" xmlns:cx8="http://schemas.microsoft.com/office/drawing/2016/5/14/chartex" xmlns:mc="http://schemas.openxmlformats.org/markup-compatibility/2006" xmlns:aink="http://schemas.microsoft.com/office/drawing/2016/ink" xmlns:am3d="http://schemas.microsoft.com/office/drawing/2017/model3d" xmlns:o="urn:schemas-microsoft-com:office:office" xmlns:r="http://schemas.openxmlformats.org/officeDocument/2006/relationships" xmlns:m="http://schemas.openxmlformats.org/officeDocument/2006/math" xmlns:v="urn:schemas-microsoft-com:vml" xmlns:wp14="http://schemas.microsoft.com/office/word/2010/wordprocessingDrawing" xmlns:wp="http://schemas.openxmlformats.org/drawingml/2006/wordprocessingDrawing" xmlns:w10="urn:schemas-microsoft-com:office:word" xmlns:w="http://schemas.openxmlformats.org/wordprocessingml/2006/main" xmlns:w14="http://schemas.microsoft.com/office/word/2010/wordml" xmlns:w15="http://schemas.microsoft.com/office/word/2012/wordml" xmlns:w16cid="http://schemas.microsoft.com/office/word/2016/wordml/cid" xmlns:w16se="http://schemas.microsoft.com/office/word/2015/wordml/symex" xmlns:wpg="http://schemas.microsoft.com/office/word/2010/wordprocessingGroup" xmlns:wpi="http://schemas.microsoft.com/office/word/2010/wordprocessingInk" xmlns:wne="http://schemas.microsoft.com/office/word/2006/wordml" xmlns:wps="http://schemas.microsoft.com/office/word/2010/wordprocessingShape" mc:Ignorable="w14 w15 w16se w16cid wp14">
   <w:p>
     <w:pPr>
       <w:pStyle w:val="Footer"/>
@@ -870,7 +962,7 @@
 </file>
 
 <file path=word/footer3.xml><?xml version="1.0" encoding="utf-8"?>
-<w:ftr xmlns:wpc="http://schemas.microsoft.com/office/word/2010/wordprocessingCanvas" xmlns:mc="http://schemas.openxmlformats.org/markup-compatibility/2006" xmlns:o="urn:schemas-microsoft-com:office:office" xmlns:r="http://schemas.openxmlformats.org/officeDocument/2006/relationships" xmlns:m="http://schemas.openxmlformats.org/officeDocument/2006/math" xmlns:v="urn:schemas-microsoft-com:vml" xmlns:wp14="http://schemas.microsoft.com/office/word/2010/wordprocessingDrawing" xmlns:wp="http://schemas.openxmlformats.org/drawingml/2006/wordprocessingDrawing" xmlns:w10="urn:schemas-microsoft-com:office:word" xmlns:w="http://schemas.openxmlformats.org/wordprocessingml/2006/main" xmlns:w14="http://schemas.microsoft.com/office/word/2010/wordml" xmlns:w15="http://schemas.microsoft.com/office/word/2012/wordml" xmlns:wpg="http://schemas.microsoft.com/office/word/2010/wordprocessingGroup" xmlns:wpi="http://schemas.microsoft.com/office/word/2010/wordprocessingInk" xmlns:wne="http://schemas.microsoft.com/office/word/2006/wordml" xmlns:wps="http://schemas.microsoft.com/office/word/2010/wordprocessingShape" mc:Ignorable="w14 w15 wp14">
+<w:ftr xmlns:wpc="http://schemas.microsoft.com/office/word/2010/wordprocessingCanvas" xmlns:cx="http://schemas.microsoft.com/office/drawing/2014/chartex" xmlns:cx1="http://schemas.microsoft.com/office/drawing/2015/9/8/chartex" xmlns:cx2="http://schemas.microsoft.com/office/drawing/2015/10/21/chartex" xmlns:cx3="http://schemas.microsoft.com/office/drawing/2016/5/9/chartex" xmlns:cx4="http://schemas.microsoft.com/office/drawing/2016/5/10/chartex" xmlns:cx5="http://schemas.microsoft.com/office/drawing/2016/5/11/chartex" xmlns:cx6="http://schemas.microsoft.com/office/drawing/2016/5/12/chartex" xmlns:cx7="http://schemas.microsoft.com/office/drawing/2016/5/13/chartex" xmlns:cx8="http://schemas.microsoft.com/office/drawing/2016/5/14/chartex" xmlns:mc="http://schemas.openxmlformats.org/markup-compatibility/2006" xmlns:aink="http://schemas.microsoft.com/office/drawing/2016/ink" xmlns:am3d="http://schemas.microsoft.com/office/drawing/2017/model3d" xmlns:o="urn:schemas-microsoft-com:office:office" xmlns:r="http://schemas.openxmlformats.org/officeDocument/2006/relationships" xmlns:m="http://schemas.openxmlformats.org/officeDocument/2006/math" xmlns:v="urn:schemas-microsoft-com:vml" xmlns:wp14="http://schemas.microsoft.com/office/word/2010/wordprocessingDrawing" xmlns:wp="http://schemas.openxmlformats.org/drawingml/2006/wordprocessingDrawing" xmlns:w10="urn:schemas-microsoft-com:office:word" xmlns:w="http://schemas.openxmlformats.org/wordprocessingml/2006/main" xmlns:w14="http://schemas.microsoft.com/office/word/2010/wordml" xmlns:w15="http://schemas.microsoft.com/office/word/2012/wordml" xmlns:w16cid="http://schemas.microsoft.com/office/word/2016/wordml/cid" xmlns:w16se="http://schemas.microsoft.com/office/word/2015/wordml/symex" xmlns:wpg="http://schemas.microsoft.com/office/word/2010/wordprocessingGroup" xmlns:wpi="http://schemas.microsoft.com/office/word/2010/wordprocessingInk" xmlns:wne="http://schemas.microsoft.com/office/word/2006/wordml" xmlns:wps="http://schemas.microsoft.com/office/word/2010/wordprocessingShape" mc:Ignorable="w14 w15 w16se w16cid wp14">
   <w:p>
     <w:pPr>
       <w:tabs>
@@ -1078,7 +1170,7 @@
 </file>
 
 <file path=word/footnotes.xml><?xml version="1.0" encoding="utf-8"?>
-<w:footnotes xmlns:wpc="http://schemas.microsoft.com/office/word/2010/wordprocessingCanvas" xmlns:mc="http://schemas.openxmlformats.org/markup-compatibility/2006" xmlns:o="urn:schemas-microsoft-com:office:office" xmlns:r="http://schemas.openxmlformats.org/officeDocument/2006/relationships" xmlns:m="http://schemas.openxmlformats.org/officeDocument/2006/math" xmlns:v="urn:schemas-microsoft-com:vml" xmlns:wp14="http://schemas.microsoft.com/office/word/2010/wordprocessingDrawing" xmlns:wp="http://schemas.openxmlformats.org/drawingml/2006/wordprocessingDrawing" xmlns:w10="urn:schemas-microsoft-com:office:word" xmlns:w="http://schemas.openxmlformats.org/wordprocessingml/2006/main" xmlns:w14="http://schemas.microsoft.com/office/word/2010/wordml" xmlns:w15="http://schemas.microsoft.com/office/word/2012/wordml" xmlns:wpg="http://schemas.microsoft.com/office/word/2010/wordprocessingGroup" xmlns:wpi="http://schemas.microsoft.com/office/word/2010/wordprocessingInk" xmlns:wne="http://schemas.microsoft.com/office/word/2006/wordml" xmlns:wps="http://schemas.microsoft.com/office/word/2010/wordprocessingShape" mc:Ignorable="w14 w15 wp14">
+<w:footnotes xmlns:wpc="http://schemas.microsoft.com/office/word/2010/wordprocessingCanvas" xmlns:cx="http://schemas.microsoft.com/office/drawing/2014/chartex" xmlns:cx1="http://schemas.microsoft.com/office/drawing/2015/9/8/chartex" xmlns:cx2="http://schemas.microsoft.com/office/drawing/2015/10/21/chartex" xmlns:cx3="http://schemas.microsoft.com/office/drawing/2016/5/9/chartex" xmlns:cx4="http://schemas.microsoft.com/office/drawing/2016/5/10/chartex" xmlns:cx5="http://schemas.microsoft.com/office/drawing/2016/5/11/chartex" xmlns:cx6="http://schemas.microsoft.com/office/drawing/2016/5/12/chartex" xmlns:cx7="http://schemas.microsoft.com/office/drawing/2016/5/13/chartex" xmlns:cx8="http://schemas.microsoft.com/office/drawing/2016/5/14/chartex" xmlns:mc="http://schemas.openxmlformats.org/markup-compatibility/2006" xmlns:aink="http://schemas.microsoft.com/office/drawing/2016/ink" xmlns:am3d="http://schemas.microsoft.com/office/drawing/2017/model3d" xmlns:o="urn:schemas-microsoft-com:office:office" xmlns:r="http://schemas.openxmlformats.org/officeDocument/2006/relationships" xmlns:m="http://schemas.openxmlformats.org/officeDocument/2006/math" xmlns:v="urn:schemas-microsoft-com:vml" xmlns:wp14="http://schemas.microsoft.com/office/word/2010/wordprocessingDrawing" xmlns:wp="http://schemas.openxmlformats.org/drawingml/2006/wordprocessingDrawing" xmlns:w10="urn:schemas-microsoft-com:office:word" xmlns:w="http://schemas.openxmlformats.org/wordprocessingml/2006/main" xmlns:w14="http://schemas.microsoft.com/office/word/2010/wordml" xmlns:w15="http://schemas.microsoft.com/office/word/2012/wordml" xmlns:w16cid="http://schemas.microsoft.com/office/word/2016/wordml/cid" xmlns:w16se="http://schemas.microsoft.com/office/word/2015/wordml/symex" xmlns:wpg="http://schemas.microsoft.com/office/word/2010/wordprocessingGroup" xmlns:wpi="http://schemas.microsoft.com/office/word/2010/wordprocessingInk" xmlns:wne="http://schemas.microsoft.com/office/word/2006/wordml" xmlns:wps="http://schemas.microsoft.com/office/word/2010/wordprocessingShape" mc:Ignorable="w14 w15 w16se w16cid wp14">
   <w:footnote w:type="separator" w:id="-1">
     <w:p>
       <w:r>
@@ -1097,7 +1189,7 @@
 </file>
 
 <file path=word/header1.xml><?xml version="1.0" encoding="utf-8"?>
-<w:hdr xmlns:wpc="http://schemas.microsoft.com/office/word/2010/wordprocessingCanvas" xmlns:mc="http://schemas.openxmlformats.org/markup-compatibility/2006" xmlns:o="urn:schemas-microsoft-com:office:office" xmlns:r="http://schemas.openxmlformats.org/officeDocument/2006/relationships" xmlns:m="http://schemas.openxmlformats.org/officeDocument/2006/math" xmlns:v="urn:schemas-microsoft-com:vml" xmlns:wp14="http://schemas.microsoft.com/office/word/2010/wordprocessingDrawing" xmlns:wp="http://schemas.openxmlformats.org/drawingml/2006/wordprocessingDrawing" xmlns:w10="urn:schemas-microsoft-com:office:word" xmlns:w="http://schemas.openxmlformats.org/wordprocessingml/2006/main" xmlns:w14="http://schemas.microsoft.com/office/word/2010/wordml" xmlns:w15="http://schemas.microsoft.com/office/word/2012/wordml" xmlns:wpg="http://schemas.microsoft.com/office/word/2010/wordprocessingGroup" xmlns:wpi="http://schemas.microsoft.com/office/word/2010/wordprocessingInk" xmlns:wne="http://schemas.microsoft.com/office/word/2006/wordml" xmlns:wps="http://schemas.microsoft.com/office/word/2010/wordprocessingShape" mc:Ignorable="w14 w15 wp14">
+<w:hdr xmlns:wpc="http://schemas.microsoft.com/office/word/2010/wordprocessingCanvas" xmlns:cx="http://schemas.microsoft.com/office/drawing/2014/chartex" xmlns:cx1="http://schemas.microsoft.com/office/drawing/2015/9/8/chartex" xmlns:cx2="http://schemas.microsoft.com/office/drawing/2015/10/21/chartex" xmlns:cx3="http://schemas.microsoft.com/office/drawing/2016/5/9/chartex" xmlns:cx4="http://schemas.microsoft.com/office/drawing/2016/5/10/chartex" xmlns:cx5="http://schemas.microsoft.com/office/drawing/2016/5/11/chartex" xmlns:cx6="http://schemas.microsoft.com/office/drawing/2016/5/12/chartex" xmlns:cx7="http://schemas.microsoft.com/office/drawing/2016/5/13/chartex" xmlns:cx8="http://schemas.microsoft.com/office/drawing/2016/5/14/chartex" xmlns:mc="http://schemas.openxmlformats.org/markup-compatibility/2006" xmlns:aink="http://schemas.microsoft.com/office/drawing/2016/ink" xmlns:am3d="http://schemas.microsoft.com/office/drawing/2017/model3d" xmlns:o="urn:schemas-microsoft-com:office:office" xmlns:r="http://schemas.openxmlformats.org/officeDocument/2006/relationships" xmlns:m="http://schemas.openxmlformats.org/officeDocument/2006/math" xmlns:v="urn:schemas-microsoft-com:vml" xmlns:wp14="http://schemas.microsoft.com/office/word/2010/wordprocessingDrawing" xmlns:wp="http://schemas.openxmlformats.org/drawingml/2006/wordprocessingDrawing" xmlns:w10="urn:schemas-microsoft-com:office:word" xmlns:w="http://schemas.openxmlformats.org/wordprocessingml/2006/main" xmlns:w14="http://schemas.microsoft.com/office/word/2010/wordml" xmlns:w15="http://schemas.microsoft.com/office/word/2012/wordml" xmlns:w16cid="http://schemas.microsoft.com/office/word/2016/wordml/cid" xmlns:w16se="http://schemas.microsoft.com/office/word/2015/wordml/symex" xmlns:wpg="http://schemas.microsoft.com/office/word/2010/wordprocessingGroup" xmlns:wpi="http://schemas.microsoft.com/office/word/2010/wordprocessingInk" xmlns:wne="http://schemas.microsoft.com/office/word/2006/wordml" xmlns:wps="http://schemas.microsoft.com/office/word/2010/wordprocessingShape" mc:Ignorable="w14 w15 w16se w16cid wp14">
   <w:p>
     <w:pPr>
       <w:pStyle w:val="Header"/>
@@ -1107,7 +1199,7 @@
 </file>
 
 <file path=word/header2.xml><?xml version="1.0" encoding="utf-8"?>
-<w:hdr xmlns:wpc="http://schemas.microsoft.com/office/word/2010/wordprocessingCanvas" xmlns:mc="http://schemas.openxmlformats.org/markup-compatibility/2006" xmlns:o="urn:schemas-microsoft-com:office:office" xmlns:r="http://schemas.openxmlformats.org/officeDocument/2006/relationships" xmlns:m="http://schemas.openxmlformats.org/officeDocument/2006/math" xmlns:v="urn:schemas-microsoft-com:vml" xmlns:wp14="http://schemas.microsoft.com/office/word/2010/wordprocessingDrawing" xmlns:wp="http://schemas.openxmlformats.org/drawingml/2006/wordprocessingDrawing" xmlns:w10="urn:schemas-microsoft-com:office:word" xmlns:w="http://schemas.openxmlformats.org/wordprocessingml/2006/main" xmlns:w14="http://schemas.microsoft.com/office/word/2010/wordml" xmlns:w15="http://schemas.microsoft.com/office/word/2012/wordml" xmlns:wpg="http://schemas.microsoft.com/office/word/2010/wordprocessingGroup" xmlns:wpi="http://schemas.microsoft.com/office/word/2010/wordprocessingInk" xmlns:wne="http://schemas.microsoft.com/office/word/2006/wordml" xmlns:wps="http://schemas.microsoft.com/office/word/2010/wordprocessingShape" mc:Ignorable="w14 w15 wp14">
+<w:hdr xmlns:wpc="http://schemas.microsoft.com/office/word/2010/wordprocessingCanvas" xmlns:cx="http://schemas.microsoft.com/office/drawing/2014/chartex" xmlns:cx1="http://schemas.microsoft.com/office/drawing/2015/9/8/chartex" xmlns:cx2="http://schemas.microsoft.com/office/drawing/2015/10/21/chartex" xmlns:cx3="http://schemas.microsoft.com/office/drawing/2016/5/9/chartex" xmlns:cx4="http://schemas.microsoft.com/office/drawing/2016/5/10/chartex" xmlns:cx5="http://schemas.microsoft.com/office/drawing/2016/5/11/chartex" xmlns:cx6="http://schemas.microsoft.com/office/drawing/2016/5/12/chartex" xmlns:cx7="http://schemas.microsoft.com/office/drawing/2016/5/13/chartex" xmlns:cx8="http://schemas.microsoft.com/office/drawing/2016/5/14/chartex" xmlns:mc="http://schemas.openxmlformats.org/markup-compatibility/2006" xmlns:aink="http://schemas.microsoft.com/office/drawing/2016/ink" xmlns:am3d="http://schemas.microsoft.com/office/drawing/2017/model3d" xmlns:o="urn:schemas-microsoft-com:office:office" xmlns:r="http://schemas.openxmlformats.org/officeDocument/2006/relationships" xmlns:m="http://schemas.openxmlformats.org/officeDocument/2006/math" xmlns:v="urn:schemas-microsoft-com:vml" xmlns:wp14="http://schemas.microsoft.com/office/word/2010/wordprocessingDrawing" xmlns:wp="http://schemas.openxmlformats.org/drawingml/2006/wordprocessingDrawing" xmlns:w10="urn:schemas-microsoft-com:office:word" xmlns:w="http://schemas.openxmlformats.org/wordprocessingml/2006/main" xmlns:w14="http://schemas.microsoft.com/office/word/2010/wordml" xmlns:w15="http://schemas.microsoft.com/office/word/2012/wordml" xmlns:w16cid="http://schemas.microsoft.com/office/word/2016/wordml/cid" xmlns:w16se="http://schemas.microsoft.com/office/word/2015/wordml/symex" xmlns:wpg="http://schemas.microsoft.com/office/word/2010/wordprocessingGroup" xmlns:wpi="http://schemas.microsoft.com/office/word/2010/wordprocessingInk" xmlns:wne="http://schemas.microsoft.com/office/word/2006/wordml" xmlns:wps="http://schemas.microsoft.com/office/word/2010/wordprocessingShape" mc:Ignorable="w14 w15 w16se w16cid wp14">
   <w:p>
     <w:pPr>
       <w:pStyle w:val="Header"/>
@@ -1118,7 +1210,7 @@
 </file>
 
 <file path=word/header3.xml><?xml version="1.0" encoding="utf-8"?>
-<w:hdr xmlns:wpc="http://schemas.microsoft.com/office/word/2010/wordprocessingCanvas" xmlns:mc="http://schemas.openxmlformats.org/markup-compatibility/2006" xmlns:o="urn:schemas-microsoft-com:office:office" xmlns:r="http://schemas.openxmlformats.org/officeDocument/2006/relationships" xmlns:m="http://schemas.openxmlformats.org/officeDocument/2006/math" xmlns:v="urn:schemas-microsoft-com:vml" xmlns:wp14="http://schemas.microsoft.com/office/word/2010/wordprocessingDrawing" xmlns:wp="http://schemas.openxmlformats.org/drawingml/2006/wordprocessingDrawing" xmlns:w10="urn:schemas-microsoft-com:office:word" xmlns:w="http://schemas.openxmlformats.org/wordprocessingml/2006/main" xmlns:w14="http://schemas.microsoft.com/office/word/2010/wordml" xmlns:w15="http://schemas.microsoft.com/office/word/2012/wordml" xmlns:wpg="http://schemas.microsoft.com/office/word/2010/wordprocessingGroup" xmlns:wpi="http://schemas.microsoft.com/office/word/2010/wordprocessingInk" xmlns:wne="http://schemas.microsoft.com/office/word/2006/wordml" xmlns:wps="http://schemas.microsoft.com/office/word/2010/wordprocessingShape" mc:Ignorable="w14 w15 wp14">
+<w:hdr xmlns:wpc="http://schemas.microsoft.com/office/word/2010/wordprocessingCanvas" xmlns:cx="http://schemas.microsoft.com/office/drawing/2014/chartex" xmlns:cx1="http://schemas.microsoft.com/office/drawing/2015/9/8/chartex" xmlns:cx2="http://schemas.microsoft.com/office/drawing/2015/10/21/chartex" xmlns:cx3="http://schemas.microsoft.com/office/drawing/2016/5/9/chartex" xmlns:cx4="http://schemas.microsoft.com/office/drawing/2016/5/10/chartex" xmlns:cx5="http://schemas.microsoft.com/office/drawing/2016/5/11/chartex" xmlns:cx6="http://schemas.microsoft.com/office/drawing/2016/5/12/chartex" xmlns:cx7="http://schemas.microsoft.com/office/drawing/2016/5/13/chartex" xmlns:cx8="http://schemas.microsoft.com/office/drawing/2016/5/14/chartex" xmlns:mc="http://schemas.openxmlformats.org/markup-compatibility/2006" xmlns:aink="http://schemas.microsoft.com/office/drawing/2016/ink" xmlns:am3d="http://schemas.microsoft.com/office/drawing/2017/model3d" xmlns:o="urn:schemas-microsoft-com:office:office" xmlns:r="http://schemas.openxmlformats.org/officeDocument/2006/relationships" xmlns:m="http://schemas.openxmlformats.org/officeDocument/2006/math" xmlns:v="urn:schemas-microsoft-com:vml" xmlns:wp14="http://schemas.microsoft.com/office/word/2010/wordprocessingDrawing" xmlns:wp="http://schemas.openxmlformats.org/drawingml/2006/wordprocessingDrawing" xmlns:w10="urn:schemas-microsoft-com:office:word" xmlns:w="http://schemas.openxmlformats.org/wordprocessingml/2006/main" xmlns:w14="http://schemas.microsoft.com/office/word/2010/wordml" xmlns:w15="http://schemas.microsoft.com/office/word/2012/wordml" xmlns:w16cid="http://schemas.microsoft.com/office/word/2016/wordml/cid" xmlns:w16se="http://schemas.microsoft.com/office/word/2015/wordml/symex" xmlns:wpg="http://schemas.microsoft.com/office/word/2010/wordprocessingGroup" xmlns:wpi="http://schemas.microsoft.com/office/word/2010/wordprocessingInk" xmlns:wne="http://schemas.microsoft.com/office/word/2006/wordml" xmlns:wps="http://schemas.microsoft.com/office/word/2010/wordprocessingShape" mc:Ignorable="w14 w15 w16se w16cid wp14">
   <w:p>
     <w:pPr>
       <w:pStyle w:val="Header"/>
@@ -1196,7 +1288,7 @@
 </file>
 
 <file path=word/numbering.xml><?xml version="1.0" encoding="utf-8"?>
-<w:numbering xmlns:wpc="http://schemas.microsoft.com/office/word/2010/wordprocessingCanvas" xmlns:mc="http://schemas.openxmlformats.org/markup-compatibility/2006" xmlns:o="urn:schemas-microsoft-com:office:office" xmlns:r="http://schemas.openxmlformats.org/officeDocument/2006/relationships" xmlns:m="http://schemas.openxmlformats.org/officeDocument/2006/math" xmlns:v="urn:schemas-microsoft-com:vml" xmlns:wp14="http://schemas.microsoft.com/office/word/2010/wordprocessingDrawing" xmlns:wp="http://schemas.openxmlformats.org/drawingml/2006/wordprocessingDrawing" xmlns:w10="urn:schemas-microsoft-com:office:word" xmlns:w="http://schemas.openxmlformats.org/wordprocessingml/2006/main" xmlns:w14="http://schemas.microsoft.com/office/word/2010/wordml" xmlns:w15="http://schemas.microsoft.com/office/word/2012/wordml" xmlns:wpg="http://schemas.microsoft.com/office/word/2010/wordprocessingGroup" xmlns:wpi="http://schemas.microsoft.com/office/word/2010/wordprocessingInk" xmlns:wne="http://schemas.microsoft.com/office/word/2006/wordml" xmlns:wps="http://schemas.microsoft.com/office/word/2010/wordprocessingShape" mc:Ignorable="w14 w15 wp14">
+<w:numbering xmlns:wpc="http://schemas.microsoft.com/office/word/2010/wordprocessingCanvas" xmlns:cx="http://schemas.microsoft.com/office/drawing/2014/chartex" xmlns:cx1="http://schemas.microsoft.com/office/drawing/2015/9/8/chartex" xmlns:cx2="http://schemas.microsoft.com/office/drawing/2015/10/21/chartex" xmlns:cx3="http://schemas.microsoft.com/office/drawing/2016/5/9/chartex" xmlns:cx4="http://schemas.microsoft.com/office/drawing/2016/5/10/chartex" xmlns:cx5="http://schemas.microsoft.com/office/drawing/2016/5/11/chartex" xmlns:cx6="http://schemas.microsoft.com/office/drawing/2016/5/12/chartex" xmlns:cx7="http://schemas.microsoft.com/office/drawing/2016/5/13/chartex" xmlns:cx8="http://schemas.microsoft.com/office/drawing/2016/5/14/chartex" xmlns:mc="http://schemas.openxmlformats.org/markup-compatibility/2006" xmlns:aink="http://schemas.microsoft.com/office/drawing/2016/ink" xmlns:am3d="http://schemas.microsoft.com/office/drawing/2017/model3d" xmlns:o="urn:schemas-microsoft-com:office:office" xmlns:r="http://schemas.openxmlformats.org/officeDocument/2006/relationships" xmlns:m="http://schemas.openxmlformats.org/officeDocument/2006/math" xmlns:v="urn:schemas-microsoft-com:vml" xmlns:wp14="http://schemas.microsoft.com/office/word/2010/wordprocessingDrawing" xmlns:wp="http://schemas.openxmlformats.org/drawingml/2006/wordprocessingDrawing" xmlns:w10="urn:schemas-microsoft-com:office:word" xmlns:w="http://schemas.openxmlformats.org/wordprocessingml/2006/main" xmlns:w14="http://schemas.microsoft.com/office/word/2010/wordml" xmlns:w15="http://schemas.microsoft.com/office/word/2012/wordml" xmlns:w16cid="http://schemas.microsoft.com/office/word/2016/wordml/cid" xmlns:w16se="http://schemas.microsoft.com/office/word/2015/wordml/symex" xmlns:wpg="http://schemas.microsoft.com/office/word/2010/wordprocessingGroup" xmlns:wpi="http://schemas.microsoft.com/office/word/2010/wordprocessingInk" xmlns:wne="http://schemas.microsoft.com/office/word/2006/wordml" xmlns:wps="http://schemas.microsoft.com/office/word/2010/wordprocessingShape" mc:Ignorable="w14 w15 w16se w16cid wp14">
   <w:abstractNum w:abstractNumId="0" w15:restartNumberingAfterBreak="0">
     <w:nsid w:val="FFFFFF88"/>
     <w:multiLevelType w:val="singleLevel"/>
@@ -3553,7 +3645,7 @@
 </file>
 
 <file path=word/styles.xml><?xml version="1.0" encoding="utf-8"?>
-<w:styles xmlns:mc="http://schemas.openxmlformats.org/markup-compatibility/2006" xmlns:r="http://schemas.openxmlformats.org/officeDocument/2006/relationships" xmlns:w="http://schemas.openxmlformats.org/wordprocessingml/2006/main" xmlns:w14="http://schemas.microsoft.com/office/word/2010/wordml" xmlns:w15="http://schemas.microsoft.com/office/word/2012/wordml" mc:Ignorable="w14 w15">
+<w:styles xmlns:mc="http://schemas.openxmlformats.org/markup-compatibility/2006" xmlns:r="http://schemas.openxmlformats.org/officeDocument/2006/relationships" xmlns:w="http://schemas.openxmlformats.org/wordprocessingml/2006/main" xmlns:w14="http://schemas.microsoft.com/office/word/2010/wordml" xmlns:w15="http://schemas.microsoft.com/office/word/2012/wordml" xmlns:w16cid="http://schemas.microsoft.com/office/word/2016/wordml/cid" xmlns:w16se="http://schemas.microsoft.com/office/word/2015/wordml/symex" mc:Ignorable="w14 w15 w16se w16cid">
   <w:docDefaults>
     <w:rPrDefault>
       <w:rPr>
@@ -3563,7 +3655,7 @@
     </w:rPrDefault>
     <w:pPrDefault/>
   </w:docDefaults>
-  <w:latentStyles w:defLockedState="0" w:defUIPriority="0" w:defSemiHidden="0" w:defUnhideWhenUsed="0" w:defQFormat="0" w:count="371">
+  <w:latentStyles w:defLockedState="0" w:defUIPriority="0" w:defSemiHidden="0" w:defUnhideWhenUsed="0" w:defQFormat="0" w:count="375">
     <w:lsdException w:name="Normal" w:qFormat="1"/>
     <w:lsdException w:name="heading 1" w:qFormat="1"/>
     <w:lsdException w:name="heading 2" w:qFormat="1"/>
@@ -3663,7 +3755,6 @@
     <w:lsdException w:name="HTML Sample" w:semiHidden="1" w:unhideWhenUsed="1"/>
     <w:lsdException w:name="HTML Typewriter" w:semiHidden="1" w:unhideWhenUsed="1"/>
     <w:lsdException w:name="HTML Variable" w:semiHidden="1" w:unhideWhenUsed="1"/>
-    <w:lsdException w:name="Normal Table" w:semiHidden="1" w:unhideWhenUsed="1"/>
     <w:lsdException w:name="annotation subject" w:semiHidden="1" w:unhideWhenUsed="1"/>
     <w:lsdException w:name="No List" w:semiHidden="1" w:unhideWhenUsed="1"/>
     <w:lsdException w:name="Outline List 1" w:semiHidden="1" w:unhideWhenUsed="1"/>
@@ -3707,10 +3798,8 @@
     <w:lsdException w:name="Table Elegant" w:semiHidden="1" w:unhideWhenUsed="1"/>
     <w:lsdException w:name="Table Professional" w:semiHidden="1" w:unhideWhenUsed="1"/>
     <w:lsdException w:name="Table Subtle 1" w:semiHidden="1" w:unhideWhenUsed="1"/>
-    <w:lsdException w:name="Table Subtle 2" w:semiHidden="1" w:unhideWhenUsed="1"/>
     <w:lsdException w:name="Table Web 1" w:semiHidden="1" w:unhideWhenUsed="1"/>
     <w:lsdException w:name="Table Web 2" w:semiHidden="1" w:unhideWhenUsed="1"/>
-    <w:lsdException w:name="Table Web 3" w:semiHidden="1" w:unhideWhenUsed="1"/>
     <w:lsdException w:name="Balloon Text" w:semiHidden="1" w:unhideWhenUsed="1"/>
     <w:lsdException w:name="Table Theme" w:semiHidden="1" w:unhideWhenUsed="1"/>
     <w:lsdException w:name="Placeholder Text" w:semiHidden="1" w:uiPriority="99"/>
@@ -3928,6 +4017,10 @@
     <w:lsdException w:name="List Table 5 Dark Accent 6" w:uiPriority="50"/>
     <w:lsdException w:name="List Table 6 Colorful Accent 6" w:uiPriority="51"/>
     <w:lsdException w:name="List Table 7 Colorful Accent 6" w:uiPriority="52"/>
+    <w:lsdException w:name="Mention" w:semiHidden="1" w:uiPriority="99" w:unhideWhenUsed="1"/>
+    <w:lsdException w:name="Smart Hyperlink" w:semiHidden="1" w:uiPriority="99" w:unhideWhenUsed="1"/>
+    <w:lsdException w:name="Hashtag" w:semiHidden="1" w:uiPriority="99" w:unhideWhenUsed="1"/>
+    <w:lsdException w:name="Unresolved Mention" w:semiHidden="1" w:uiPriority="99" w:unhideWhenUsed="1"/>
   </w:latentStyles>
   <w:style w:type="paragraph" w:default="1" w:styleId="Normal">
     <w:name w:val="Normal"/>
@@ -4838,7 +4931,7 @@
 </file>
 
 <file path=customXml/itemProps1.xml><?xml version="1.0" encoding="utf-8"?>
-<ds:datastoreItem xmlns:ds="http://schemas.openxmlformats.org/officeDocument/2006/customXml" ds:itemID="{1BA81925-0CAE-4D66-8DD7-83651D781232}">
+<ds:datastoreItem xmlns:ds="http://schemas.openxmlformats.org/officeDocument/2006/customXml" ds:itemID="{51C67177-A7E8-44FE-9EF0-03B054ACB708}">
   <ds:schemaRefs>
     <ds:schemaRef ds:uri="http://schemas.openxmlformats.org/officeDocument/2006/bibliography"/>
   </ds:schemaRefs>

</xml_diff>